<commit_message>
2.6 - Node engine and OpenID upgrade
</commit_message>
<xml_diff>
--- a/Docs/Ευκαρδία - Προσχέδιο Ροής.docx
+++ b/Docs/Ευκαρδία - Προσχέδιο Ροής.docx
@@ -1,14 +1,17 @@
 
 <file path=word/document.xml><?xml version="1.0" encoding="utf-8"?>
-<w:document xmlns:wpc="http://schemas.microsoft.com/office/word/2010/wordprocessingCanvas" xmlns:cx="http://schemas.microsoft.com/office/drawing/2014/chartex" xmlns:cx1="http://schemas.microsoft.com/office/drawing/2015/9/8/chartex" xmlns:cx2="http://schemas.microsoft.com/office/drawing/2015/10/21/chartex" xmlns:cx3="http://schemas.microsoft.com/office/drawing/2016/5/9/chartex" xmlns:cx4="http://schemas.microsoft.com/office/drawing/2016/5/10/chartex" xmlns:cx5="http://schemas.microsoft.com/office/drawing/2016/5/11/chartex" xmlns:cx6="http://schemas.microsoft.com/office/drawing/2016/5/12/chartex" xmlns:cx7="http://schemas.microsoft.com/office/drawing/2016/5/13/chartex" xmlns:cx8="http://schemas.microsoft.com/office/drawing/2016/5/14/chartex" xmlns:mc="http://schemas.openxmlformats.org/markup-compatibility/2006" xmlns:aink="http://schemas.microsoft.com/office/drawing/2016/ink" xmlns:am3d="http://schemas.microsoft.com/office/drawing/2017/model3d" xmlns:o="urn:schemas-microsoft-com:office:office" xmlns:oel="http://schemas.microsoft.com/office/2019/extlst" xmlns:r="http://schemas.openxmlformats.org/officeDocument/2006/relationships" xmlns:m="http://schemas.openxmlformats.org/officeDocument/2006/math" xmlns:v="urn:schemas-microsoft-com:vml" xmlns:wp14="http://schemas.microsoft.com/office/word/2010/wordprocessingDrawing" xmlns:wp="http://schemas.openxmlformats.org/drawingml/2006/wordprocessingDrawing" xmlns:w10="urn:schemas-microsoft-com:office:word" xmlns:w="http://schemas.openxmlformats.org/wordprocessingml/2006/main" xmlns:w14="http://schemas.microsoft.com/office/word/2010/wordml" xmlns:w15="http://schemas.microsoft.com/office/word/2012/wordml" xmlns:w16cex="http://schemas.microsoft.com/office/word/2018/wordml/cex" xmlns:w16cid="http://schemas.microsoft.com/office/word/2016/wordml/cid" xmlns:w16="http://schemas.microsoft.com/office/word/2018/wordml" xmlns:w16sdtdh="http://schemas.microsoft.com/office/word/2020/wordml/sdtdatahash" xmlns:w16se="http://schemas.microsoft.com/office/word/2015/wordml/symex" xmlns:wpg="http://schemas.microsoft.com/office/word/2010/wordprocessingGroup" xmlns:wpi="http://schemas.microsoft.com/office/word/2010/wordprocessingInk" xmlns:wne="http://schemas.microsoft.com/office/word/2006/wordml" xmlns:wps="http://schemas.microsoft.com/office/word/2010/wordprocessingShape" mc:Ignorable="w14 w15 w16se w16cid w16 w16cex w16sdtdh wp14">
+<w:document xmlns:wpc="http://schemas.microsoft.com/office/word/2010/wordprocessingCanvas" xmlns:cx="http://schemas.microsoft.com/office/drawing/2014/chartex" xmlns:cx1="http://schemas.microsoft.com/office/drawing/2015/9/8/chartex" xmlns:cx2="http://schemas.microsoft.com/office/drawing/2015/10/21/chartex" xmlns:cx3="http://schemas.microsoft.com/office/drawing/2016/5/9/chartex" xmlns:cx4="http://schemas.microsoft.com/office/drawing/2016/5/10/chartex" xmlns:cx5="http://schemas.microsoft.com/office/drawing/2016/5/11/chartex" xmlns:cx6="http://schemas.microsoft.com/office/drawing/2016/5/12/chartex" xmlns:cx7="http://schemas.microsoft.com/office/drawing/2016/5/13/chartex" xmlns:cx8="http://schemas.microsoft.com/office/drawing/2016/5/14/chartex" xmlns:mc="http://schemas.openxmlformats.org/markup-compatibility/2006" xmlns:aink="http://schemas.microsoft.com/office/drawing/2016/ink" xmlns:am3d="http://schemas.microsoft.com/office/drawing/2017/model3d" xmlns:o="urn:schemas-microsoft-com:office:office" xmlns:r="http://schemas.openxmlformats.org/officeDocument/2006/relationships" xmlns:m="http://schemas.openxmlformats.org/officeDocument/2006/math" xmlns:v="urn:schemas-microsoft-com:vml" xmlns:wp14="http://schemas.microsoft.com/office/word/2010/wordprocessingDrawing" xmlns:wp="http://schemas.openxmlformats.org/drawingml/2006/wordprocessingDrawing" xmlns:w10="urn:schemas-microsoft-com:office:word" xmlns:w="http://schemas.openxmlformats.org/wordprocessingml/2006/main" xmlns:w14="http://schemas.microsoft.com/office/word/2010/wordml" xmlns:w15="http://schemas.microsoft.com/office/word/2012/wordml" xmlns:w16cid="http://schemas.microsoft.com/office/word/2016/wordml/cid" xmlns:w16se="http://schemas.microsoft.com/office/word/2015/wordml/symex" xmlns:wpg="http://schemas.microsoft.com/office/word/2010/wordprocessingGroup" xmlns:wpi="http://schemas.microsoft.com/office/word/2010/wordprocessingInk" xmlns:wne="http://schemas.microsoft.com/office/word/2006/wordml" xmlns:wps="http://schemas.microsoft.com/office/word/2010/wordprocessingShape" mc:Ignorable="w14 w15 w16se w16cid wp14">
   <w:body>
     <w:p>
       <w:pPr>
         <w:pStyle w:val="a3"/>
       </w:pPr>
+      <w:bookmarkStart w:id="0" w:name="_Hlk149316668"/>
       <w:r>
         <w:t xml:space="preserve">Ευκαρδία </w:t>
       </w:r>
+      <w:bookmarkStart w:id="1" w:name="_GoBack"/>
+      <w:bookmarkEnd w:id="1"/>
       <w:r>
         <w:br/>
       </w:r>
@@ -41,7 +44,7 @@
           <w:noProof/>
         </w:rPr>
         <w:drawing>
-          <wp:anchor distT="0" distB="0" distL="114300" distR="114300" simplePos="0" relativeHeight="251658240" behindDoc="0" locked="0" layoutInCell="1" allowOverlap="1" wp14:anchorId="7557554A" wp14:editId="043F1204">
+          <wp:anchor distT="0" distB="0" distL="114300" distR="114300" simplePos="0" relativeHeight="251658240" behindDoc="0" locked="0" layoutInCell="1" allowOverlap="1" wp14:anchorId="7557554A" wp14:editId="0FAA75E9">
             <wp:simplePos x="0" y="0"/>
             <wp:positionH relativeFrom="margin">
               <wp:align>right</wp:align>
@@ -72,6 +75,7 @@
         <w:t>Ροή Δεδομένων</w:t>
       </w:r>
     </w:p>
+    <w:bookmarkEnd w:id="0"/>
     <w:p>
       <w:r>
         <w:t xml:space="preserve">Συνοπτικά, θα υπάρχει μια </w:t>
@@ -1280,7 +1284,7 @@
 </file>
 
 <file path=word/numbering.xml><?xml version="1.0" encoding="utf-8"?>
-<w:numbering xmlns:wpc="http://schemas.microsoft.com/office/word/2010/wordprocessingCanvas" xmlns:cx="http://schemas.microsoft.com/office/drawing/2014/chartex" xmlns:cx1="http://schemas.microsoft.com/office/drawing/2015/9/8/chartex" xmlns:cx2="http://schemas.microsoft.com/office/drawing/2015/10/21/chartex" xmlns:cx3="http://schemas.microsoft.com/office/drawing/2016/5/9/chartex" xmlns:cx4="http://schemas.microsoft.com/office/drawing/2016/5/10/chartex" xmlns:cx5="http://schemas.microsoft.com/office/drawing/2016/5/11/chartex" xmlns:cx6="http://schemas.microsoft.com/office/drawing/2016/5/12/chartex" xmlns:cx7="http://schemas.microsoft.com/office/drawing/2016/5/13/chartex" xmlns:cx8="http://schemas.microsoft.com/office/drawing/2016/5/14/chartex" xmlns:mc="http://schemas.openxmlformats.org/markup-compatibility/2006" xmlns:aink="http://schemas.microsoft.com/office/drawing/2016/ink" xmlns:am3d="http://schemas.microsoft.com/office/drawing/2017/model3d" xmlns:o="urn:schemas-microsoft-com:office:office" xmlns:oel="http://schemas.microsoft.com/office/2019/extlst" xmlns:r="http://schemas.openxmlformats.org/officeDocument/2006/relationships" xmlns:m="http://schemas.openxmlformats.org/officeDocument/2006/math" xmlns:v="urn:schemas-microsoft-com:vml" xmlns:wp14="http://schemas.microsoft.com/office/word/2010/wordprocessingDrawing" xmlns:wp="http://schemas.openxmlformats.org/drawingml/2006/wordprocessingDrawing" xmlns:w10="urn:schemas-microsoft-com:office:word" xmlns:w="http://schemas.openxmlformats.org/wordprocessingml/2006/main" xmlns:w14="http://schemas.microsoft.com/office/word/2010/wordml" xmlns:w15="http://schemas.microsoft.com/office/word/2012/wordml" xmlns:w16cex="http://schemas.microsoft.com/office/word/2018/wordml/cex" xmlns:w16cid="http://schemas.microsoft.com/office/word/2016/wordml/cid" xmlns:w16="http://schemas.microsoft.com/office/word/2018/wordml" xmlns:w16sdtdh="http://schemas.microsoft.com/office/word/2020/wordml/sdtdatahash" xmlns:w16se="http://schemas.microsoft.com/office/word/2015/wordml/symex" xmlns:wpg="http://schemas.microsoft.com/office/word/2010/wordprocessingGroup" xmlns:wpi="http://schemas.microsoft.com/office/word/2010/wordprocessingInk" xmlns:wne="http://schemas.microsoft.com/office/word/2006/wordml" xmlns:wps="http://schemas.microsoft.com/office/word/2010/wordprocessingShape" mc:Ignorable="w14 w15 w16se w16cid w16 w16cex w16sdtdh wp14">
+<w:numbering xmlns:wpc="http://schemas.microsoft.com/office/word/2010/wordprocessingCanvas" xmlns:cx="http://schemas.microsoft.com/office/drawing/2014/chartex" xmlns:cx1="http://schemas.microsoft.com/office/drawing/2015/9/8/chartex" xmlns:cx2="http://schemas.microsoft.com/office/drawing/2015/10/21/chartex" xmlns:cx3="http://schemas.microsoft.com/office/drawing/2016/5/9/chartex" xmlns:cx4="http://schemas.microsoft.com/office/drawing/2016/5/10/chartex" xmlns:cx5="http://schemas.microsoft.com/office/drawing/2016/5/11/chartex" xmlns:cx6="http://schemas.microsoft.com/office/drawing/2016/5/12/chartex" xmlns:cx7="http://schemas.microsoft.com/office/drawing/2016/5/13/chartex" xmlns:cx8="http://schemas.microsoft.com/office/drawing/2016/5/14/chartex" xmlns:mc="http://schemas.openxmlformats.org/markup-compatibility/2006" xmlns:aink="http://schemas.microsoft.com/office/drawing/2016/ink" xmlns:am3d="http://schemas.microsoft.com/office/drawing/2017/model3d" xmlns:o="urn:schemas-microsoft-com:office:office" xmlns:r="http://schemas.openxmlformats.org/officeDocument/2006/relationships" xmlns:m="http://schemas.openxmlformats.org/officeDocument/2006/math" xmlns:v="urn:schemas-microsoft-com:vml" xmlns:wp14="http://schemas.microsoft.com/office/word/2010/wordprocessingDrawing" xmlns:wp="http://schemas.openxmlformats.org/drawingml/2006/wordprocessingDrawing" xmlns:w10="urn:schemas-microsoft-com:office:word" xmlns:w="http://schemas.openxmlformats.org/wordprocessingml/2006/main" xmlns:w14="http://schemas.microsoft.com/office/word/2010/wordml" xmlns:w15="http://schemas.microsoft.com/office/word/2012/wordml" xmlns:w16cid="http://schemas.microsoft.com/office/word/2016/wordml/cid" xmlns:w16se="http://schemas.microsoft.com/office/word/2015/wordml/symex" xmlns:wpg="http://schemas.microsoft.com/office/word/2010/wordprocessingGroup" xmlns:wpi="http://schemas.microsoft.com/office/word/2010/wordprocessingInk" xmlns:wne="http://schemas.microsoft.com/office/word/2006/wordml" xmlns:wps="http://schemas.microsoft.com/office/word/2010/wordprocessingShape" mc:Ignorable="w14 w15 w16se w16cid wp14">
   <w:abstractNum w:abstractNumId="0" w15:restartNumberingAfterBreak="0">
     <w:nsid w:val="3415461E"/>
     <w:multiLevelType w:val="hybridMultilevel"/>
@@ -1596,20 +1600,20 @@
       </w:rPr>
     </w:lvl>
   </w:abstractNum>
-  <w:num w:numId="1" w16cid:durableId="1967730849">
+  <w:num w:numId="1">
     <w:abstractNumId w:val="1"/>
   </w:num>
-  <w:num w:numId="2" w16cid:durableId="753668566">
+  <w:num w:numId="2">
     <w:abstractNumId w:val="2"/>
   </w:num>
-  <w:num w:numId="3" w16cid:durableId="1414278040">
+  <w:num w:numId="3">
     <w:abstractNumId w:val="0"/>
   </w:num>
 </w:numbering>
 </file>
 
 <file path=word/styles.xml><?xml version="1.0" encoding="utf-8"?>
-<w:styles xmlns:mc="http://schemas.openxmlformats.org/markup-compatibility/2006" xmlns:r="http://schemas.openxmlformats.org/officeDocument/2006/relationships" xmlns:w="http://schemas.openxmlformats.org/wordprocessingml/2006/main" xmlns:w14="http://schemas.microsoft.com/office/word/2010/wordml" xmlns:w15="http://schemas.microsoft.com/office/word/2012/wordml" xmlns:w16cex="http://schemas.microsoft.com/office/word/2018/wordml/cex" xmlns:w16cid="http://schemas.microsoft.com/office/word/2016/wordml/cid" xmlns:w16="http://schemas.microsoft.com/office/word/2018/wordml" xmlns:w16sdtdh="http://schemas.microsoft.com/office/word/2020/wordml/sdtdatahash" xmlns:w16se="http://schemas.microsoft.com/office/word/2015/wordml/symex" mc:Ignorable="w14 w15 w16se w16cid w16 w16cex w16sdtdh">
+<w:styles xmlns:mc="http://schemas.openxmlformats.org/markup-compatibility/2006" xmlns:r="http://schemas.openxmlformats.org/officeDocument/2006/relationships" xmlns:w="http://schemas.openxmlformats.org/wordprocessingml/2006/main" xmlns:w14="http://schemas.microsoft.com/office/word/2010/wordml" xmlns:w15="http://schemas.microsoft.com/office/word/2012/wordml" xmlns:w16cid="http://schemas.microsoft.com/office/word/2016/wordml/cid" xmlns:w16se="http://schemas.microsoft.com/office/word/2015/wordml/symex" mc:Ignorable="w14 w15 w16se w16cid">
   <w:docDefaults>
     <w:rPrDefault>
       <w:rPr>
@@ -1625,7 +1629,7 @@
       </w:pPr>
     </w:pPrDefault>
   </w:docDefaults>
-  <w:latentStyles w:defLockedState="0" w:defUIPriority="99" w:defSemiHidden="0" w:defUnhideWhenUsed="0" w:defQFormat="0" w:count="376">
+  <w:latentStyles w:defLockedState="0" w:defUIPriority="99" w:defSemiHidden="0" w:defUnhideWhenUsed="0" w:defQFormat="0" w:count="375">
     <w:lsdException w:name="Normal" w:uiPriority="0" w:qFormat="1"/>
     <w:lsdException w:name="heading 1" w:uiPriority="9" w:qFormat="1"/>
     <w:lsdException w:name="heading 2" w:semiHidden="1" w:uiPriority="9" w:unhideWhenUsed="1" w:qFormat="1"/>
@@ -2001,7 +2005,6 @@
     <w:lsdException w:name="Smart Hyperlink" w:semiHidden="1" w:unhideWhenUsed="1"/>
     <w:lsdException w:name="Hashtag" w:semiHidden="1" w:unhideWhenUsed="1"/>
     <w:lsdException w:name="Unresolved Mention" w:semiHidden="1" w:unhideWhenUsed="1"/>
-    <w:lsdException w:name="Smart Link" w:semiHidden="1" w:unhideWhenUsed="1"/>
   </w:latentStyles>
   <w:style w:type="paragraph" w:default="1" w:styleId="a">
     <w:name w:val="Normal"/>
@@ -5005,7 +5008,7 @@
 </file>
 
 <file path=customXml/itemProps1.xml><?xml version="1.0" encoding="utf-8"?>
-<ds:datastoreItem xmlns:ds="http://schemas.openxmlformats.org/officeDocument/2006/customXml" ds:itemID="{6D907760-D5EF-44D8-972B-6A4AC628B021}">
+<ds:datastoreItem xmlns:ds="http://schemas.openxmlformats.org/officeDocument/2006/customXml" ds:itemID="{6F31CDFA-B692-4FB3-A4D6-35B9D91D1522}">
   <ds:schemaRefs>
     <ds:schemaRef ds:uri="http://schemas.openxmlformats.org/officeDocument/2006/bibliography"/>
   </ds:schemaRefs>

</xml_diff>